<commit_message>
Create new field "Aceotado" in Equipo and Jugador collection
</commit_message>
<xml_diff>
--- a/Colecciones/Colección-Equipo.docx
+++ b/Colecciones/Colección-Equipo.docx
@@ -109,58 +109,63 @@
           <w:lang w:val="es-ES"/>
         </w:rPr>
         <w:tab/>
-        <w:t xml:space="preserve">estado: </w:t>
-      </w:r>
-      <w:proofErr w:type="spellStart"/>
-      <w:r>
-        <w:rPr>
-          <w:lang w:val="es-ES"/>
-        </w:rPr>
-        <w:t>String</w:t>
-      </w:r>
-      <w:proofErr w:type="spellEnd"/>
-      <w:r>
-        <w:rPr>
-          <w:lang w:val="es-ES"/>
-        </w:rPr>
-        <w:t xml:space="preserve"> (Aceptado o Pendiente. Muestra si el equipo que ha mandado </w:t>
-      </w:r>
-    </w:p>
-    <w:p>
-      <w:pPr>
-        <w:ind w:left="1416" w:firstLine="708"/>
-        <w:rPr>
-          <w:lang w:val="es-ES"/>
-        </w:rPr>
-      </w:pPr>
-      <w:r>
-        <w:rPr>
-          <w:lang w:val="es-ES"/>
-        </w:rPr>
-        <w:t>la petición para jugar en la liga, ha sido aceptado o se encuentra</w:t>
-      </w:r>
-    </w:p>
-    <w:p>
-      <w:pPr>
-        <w:ind w:left="1416" w:firstLine="708"/>
-        <w:rPr>
-          <w:lang w:val="es-ES"/>
-        </w:rPr>
-      </w:pPr>
-      <w:r>
-        <w:rPr>
-          <w:lang w:val="es-ES"/>
-        </w:rPr>
-        <w:t>a la espera de serlo.</w:t>
+        <w:t>aceptado</w:t>
+      </w:r>
+      <w:r>
+        <w:rPr>
+          <w:lang w:val="es-ES"/>
+        </w:rPr>
+        <w:t xml:space="preserve">: </w:t>
+      </w:r>
+      <w:proofErr w:type="spellStart"/>
+      <w:r>
+        <w:rPr>
+          <w:lang w:val="es-ES"/>
+        </w:rPr>
+        <w:t>Boolean</w:t>
+      </w:r>
+      <w:proofErr w:type="spellEnd"/>
+      <w:r>
+        <w:rPr>
+          <w:lang w:val="es-ES"/>
+        </w:rPr>
+        <w:t xml:space="preserve"> (</w:t>
+      </w:r>
+      <w:r>
+        <w:rPr>
+          <w:lang w:val="es-ES"/>
+        </w:rPr>
+        <w:t xml:space="preserve">indica si el equipo ha sido aceptado en la liga o se </w:t>
+      </w:r>
+    </w:p>
+    <w:p>
+      <w:pPr>
+        <w:rPr>
+          <w:u w:val="single"/>
+          <w:lang w:val="es-ES"/>
+        </w:rPr>
+      </w:pPr>
+      <w:r>
+        <w:rPr>
+          <w:lang w:val="es-ES"/>
+        </w:rPr>
+        <w:tab/>
+      </w:r>
+      <w:r>
+        <w:rPr>
+          <w:lang w:val="es-ES"/>
+        </w:rPr>
+        <w:tab/>
+        <w:t xml:space="preserve">     </w:t>
+      </w:r>
+      <w:r>
+        <w:rPr>
+          <w:lang w:val="es-ES"/>
+        </w:rPr>
+        <w:t>encuentra en espera de ello)</w:t>
       </w:r>
       <w:bookmarkStart w:id="0" w:name="_GoBack"/>
       <w:bookmarkEnd w:id="0"/>
-      <w:r>
-        <w:rPr>
-          <w:lang w:val="es-ES"/>
-        </w:rPr>
-        <w:t>)</w:t>
-      </w:r>
     </w:p>
     <w:p>
       <w:pPr>

</xml_diff>